<commit_message>
Final version w/report. 56 hours.
</commit_message>
<xml_diff>
--- a/FinalProject_IS457_35.docx
+++ b/FinalProject_IS457_35.docx
@@ -18396,15 +18396,7 @@
         <w:rPr>
           <w:rStyle w:val="CommentTok"/>
         </w:rPr>
-        <w:t># Some outlie</w:t>
-      </w:r>
-      <w:bookmarkStart w:id="17" w:name="_GoBack"/>
-      <w:bookmarkEnd w:id="17"/>
-      <w:r>
-        <w:rPr>
-          <w:rStyle w:val="CommentTok"/>
-        </w:rPr>
-        <w:t>r expensive price listings were messing up the graph, so I filtered them</w:t>
+        <w:t># Some outlier expensive price listings were messing up the graph, so I filtered them</w:t>
       </w:r>
       <w:r>
         <w:br/>
@@ -19514,8 +19506,8 @@
       <w:pPr>
         <w:pStyle w:val="Heading1"/>
       </w:pPr>
-      <w:bookmarkStart w:id="18" w:name="minimum-night-stays"/>
-      <w:bookmarkEnd w:id="18"/>
+      <w:bookmarkStart w:id="17" w:name="minimum-night-stays"/>
+      <w:bookmarkEnd w:id="17"/>
       <w:r>
         <w:t>4.2.2: Minimum Night Stays</w:t>
       </w:r>
@@ -19934,8 +19926,8 @@
       <w:pPr>
         <w:pStyle w:val="Heading1"/>
       </w:pPr>
-      <w:bookmarkStart w:id="19" w:name="reviews_per_month"/>
-      <w:bookmarkEnd w:id="19"/>
+      <w:bookmarkStart w:id="18" w:name="reviews_per_month"/>
+      <w:bookmarkEnd w:id="18"/>
       <w:r>
         <w:t>4.2.3: Reviews_Per_Month</w:t>
       </w:r>
@@ -20258,26 +20250,26 @@
       <w:pPr>
         <w:pStyle w:val="Heading1"/>
       </w:pPr>
-      <w:bookmarkStart w:id="20" w:name="findings"/>
+      <w:bookmarkStart w:id="19" w:name="findings"/>
+      <w:bookmarkEnd w:id="19"/>
+      <w:r>
+        <w:t>Findings</w:t>
+      </w:r>
+    </w:p>
+    <w:p>
+      <w:pPr>
+        <w:pStyle w:val="FirstParagraph"/>
+      </w:pPr>
+      <w:r>
+        <w:t>Here I have a graph showing how the reviews_per_month relate to the cleaning fee. The blue line is the line of best fit. With a negative slope, this implies that as the cleaning fee increases, the reviews_per_month decreases.</w:t>
+      </w:r>
+    </w:p>
+    <w:p>
+      <w:pPr>
+        <w:pStyle w:val="Heading1"/>
+      </w:pPr>
+      <w:bookmarkStart w:id="20" w:name="q5"/>
       <w:bookmarkEnd w:id="20"/>
-      <w:r>
-        <w:t>Findings</w:t>
-      </w:r>
-    </w:p>
-    <w:p>
-      <w:pPr>
-        <w:pStyle w:val="FirstParagraph"/>
-      </w:pPr>
-      <w:r>
-        <w:t>Here I have a graph showing how the reviews_per_month relate to the cleaning fee. The blue line is the line of best fit. With a negative slope, this implies that as the cleaning fee increases, the reviews_per_month decreases.</w:t>
-      </w:r>
-    </w:p>
-    <w:p>
-      <w:pPr>
-        <w:pStyle w:val="Heading1"/>
-      </w:pPr>
-      <w:bookmarkStart w:id="21" w:name="q5"/>
-      <w:bookmarkEnd w:id="21"/>
       <w:r>
         <w:t>Q5</w:t>
       </w:r>
@@ -20338,8 +20330,8 @@
       </w:r>
     </w:p>
     <w:p>
-      <w:bookmarkStart w:id="22" w:name="section-1"/>
-      <w:bookmarkEnd w:id="22"/>
+      <w:bookmarkStart w:id="21" w:name="section-1"/>
+      <w:bookmarkEnd w:id="21"/>
     </w:p>
     <w:p>
       <w:pPr>
@@ -20379,8 +20371,8 @@
       <w:pPr>
         <w:pStyle w:val="Heading1"/>
       </w:pPr>
-      <w:bookmarkStart w:id="23" w:name="q6"/>
-      <w:bookmarkEnd w:id="23"/>
+      <w:bookmarkStart w:id="22" w:name="q6"/>
+      <w:bookmarkEnd w:id="22"/>
       <w:r>
         <w:t>Q6</w:t>
       </w:r>
@@ -20630,8 +20622,8 @@
       <w:pPr>
         <w:pStyle w:val="Heading1"/>
       </w:pPr>
-      <w:bookmarkStart w:id="24" w:name="findings-1"/>
-      <w:bookmarkEnd w:id="24"/>
+      <w:bookmarkStart w:id="23" w:name="findings-1"/>
+      <w:bookmarkEnd w:id="23"/>
       <w:r>
         <w:t>Findings</w:t>
       </w:r>
@@ -20657,8 +20649,8 @@
       <w:pPr>
         <w:pStyle w:val="Heading1"/>
       </w:pPr>
-      <w:bookmarkStart w:id="25" w:name="make-one-plot-to-show-relationship-among"/>
-      <w:bookmarkEnd w:id="25"/>
+      <w:bookmarkStart w:id="24" w:name="make-one-plot-to-show-relationship-among"/>
+      <w:bookmarkEnd w:id="24"/>
       <w:r>
         <w:t>6.2: Make ONE plot to show relationship among property types, room types, bed types, and reviews per month. Explain your findings.</w:t>
       </w:r>
@@ -21485,26 +21477,26 @@
       <w:pPr>
         <w:pStyle w:val="Heading1"/>
       </w:pPr>
-      <w:bookmarkStart w:id="26" w:name="findings-2"/>
+      <w:bookmarkStart w:id="25" w:name="findings-2"/>
+      <w:bookmarkEnd w:id="25"/>
+      <w:r>
+        <w:t>Findings</w:t>
+      </w:r>
+    </w:p>
+    <w:p>
+      <w:pPr>
+        <w:pStyle w:val="FirstParagraph"/>
+      </w:pPr>
+      <w:r>
+        <w:t>This layout is a grid of plots: each row contains one of three room types, and each column contains one of five bedtypes. The property types are shown in the boxplot inside each grid cell. This layout shows that “real bed” is the most common bed type (due to the visual density of the boxplots). Real beds are also found at the most popular listings: all listings with over 10 reviews per month have a real bed. Futons, couches, and airbeds are not common, and the listings that have them do not have more than five reviews per month. The pull-out sofa is the second-most popular bed type, and it has a couple listings that break the five review per month level. In the Real Bed &gt; Entire Home and Private Room graphs, the large amount of outliers above the whiskers indicate a positively-skewed distribution.</w:t>
+      </w:r>
+    </w:p>
+    <w:p>
+      <w:pPr>
+        <w:pStyle w:val="Heading1"/>
+      </w:pPr>
+      <w:bookmarkStart w:id="26" w:name="make-some-plots-to-explore-hypotheses-in"/>
       <w:bookmarkEnd w:id="26"/>
-      <w:r>
-        <w:t>Findings</w:t>
-      </w:r>
-    </w:p>
-    <w:p>
-      <w:pPr>
-        <w:pStyle w:val="FirstParagraph"/>
-      </w:pPr>
-      <w:r>
-        <w:t>This layout is a grid of plots: each row contains one of three room types, and each column contains one of five bedtypes. The property types are shown in the boxplot inside each grid cell. This layout shows that “real bed” is the most common bed type (due to the visual density of the boxplots). Real beds are also found at the most popular listings: all listings with over 10 reviews per month have a real bed. Futons, couches, and airbeds are not common, and the listings that have them do not have more than five reviews per month. The pull-out sofa is the second-most popular bed type, and it has a couple listings that break the five review per month level. In the Real Bed &gt; Entire Home and Private Room graphs, the large amount of outliers above the whiskers indicate a positively-skewed distribution.</w:t>
-      </w:r>
-    </w:p>
-    <w:p>
-      <w:pPr>
-        <w:pStyle w:val="Heading1"/>
-      </w:pPr>
-      <w:bookmarkStart w:id="27" w:name="make-some-plots-to-explore-hypotheses-in"/>
-      <w:bookmarkEnd w:id="27"/>
       <w:r>
         <w:t>6.3: Make some plots to explore hypotheses in Q5. Explain your choice and describe interesting findings.</w:t>
       </w:r>
@@ -22588,28 +22580,49 @@
       <w:pPr>
         <w:pStyle w:val="Heading1"/>
       </w:pPr>
-      <w:bookmarkStart w:id="28" w:name="q7"/>
+      <w:bookmarkStart w:id="27" w:name="q7"/>
+      <w:bookmarkEnd w:id="27"/>
+      <w:r>
+        <w:t>Q7</w:t>
+      </w:r>
+    </w:p>
+    <w:p>
+      <w:pPr>
+        <w:pStyle w:val="Heading1"/>
+      </w:pPr>
+      <w:bookmarkStart w:id="28" w:name="clean-the-price"/>
       <w:bookmarkEnd w:id="28"/>
       <w:r>
-        <w:t>Q7</w:t>
+        <w:t>7.1: Clean the price</w:t>
+      </w:r>
+    </w:p>
+    <w:p>
+      <w:pPr>
+        <w:pStyle w:val="FirstParagraph"/>
+      </w:pPr>
+      <w:r>
+        <w:t>Price was cleaned back in step 1 with the following:</w:t>
+      </w:r>
+    </w:p>
+    <w:p>
+      <w:pPr>
+        <w:pStyle w:val="SourceCode"/>
+      </w:pPr>
+      <w:r>
+        <w:rPr>
+          <w:rStyle w:val="CommentTok"/>
+        </w:rPr>
+        <w:t># airbnb$price &lt;- as.numeric(gsub("^\\$|,","",airbnb$price))</w:t>
       </w:r>
     </w:p>
     <w:p>
       <w:pPr>
         <w:pStyle w:val="Heading1"/>
       </w:pPr>
-      <w:bookmarkStart w:id="29" w:name="clean-the-price"/>
+      <w:bookmarkStart w:id="29" w:name="add-number-of-amenities-as-column"/>
       <w:bookmarkEnd w:id="29"/>
       <w:r>
-        <w:t>7.1: Clean the price</w:t>
-      </w:r>
-    </w:p>
-    <w:p>
-      <w:pPr>
-        <w:pStyle w:val="FirstParagraph"/>
-      </w:pPr>
-      <w:r>
-        <w:t>Price was cleaned back in step 1 with the following:</w:t>
+        <w:t>7.2: Add number of amenities as column</w:t>
       </w:r>
     </w:p>
     <w:p>
@@ -22620,390 +22633,369 @@
         <w:rPr>
           <w:rStyle w:val="CommentTok"/>
         </w:rPr>
-        <w:t># airbnb$price &lt;- as.numeric(gsub("^\\$|,","",airbnb$price))</w:t>
+        <w:t># Amenities are separated by a comma and opened with a curly brace. Count the curly brace and commas for num of amenities</w:t>
+      </w:r>
+      <w:r>
+        <w:br/>
+      </w:r>
+      <w:r>
+        <w:rPr>
+          <w:rStyle w:val="CommentTok"/>
+        </w:rPr>
+        <w:t xml:space="preserve"># This statement is using lapply to make a vector 10815 elements long. gregexpr returns a list, and I need to get the </w:t>
+      </w:r>
+      <w:r>
+        <w:br/>
+      </w:r>
+      <w:r>
+        <w:rPr>
+          <w:rStyle w:val="CommentTok"/>
+        </w:rPr>
+        <w:t># length of the first element of the list</w:t>
+      </w:r>
+      <w:r>
+        <w:br/>
+      </w:r>
+      <w:r>
+        <w:rPr>
+          <w:rStyle w:val="NormalTok"/>
+        </w:rPr>
+        <w:t>airbnb</w:t>
+      </w:r>
+      <w:r>
+        <w:rPr>
+          <w:rStyle w:val="OperatorTok"/>
+        </w:rPr>
+        <w:t>$</w:t>
+      </w:r>
+      <w:r>
+        <w:rPr>
+          <w:rStyle w:val="NormalTok"/>
+        </w:rPr>
+        <w:t>number_of_amenities &lt;-</w:t>
+      </w:r>
+      <w:r>
+        <w:rPr>
+          <w:rStyle w:val="StringTok"/>
+        </w:rPr>
+        <w:t xml:space="preserve"> </w:t>
+      </w:r>
+      <w:r>
+        <w:rPr>
+          <w:rStyle w:val="KeywordTok"/>
+        </w:rPr>
+        <w:t>sapply</w:t>
+      </w:r>
+      <w:r>
+        <w:rPr>
+          <w:rStyle w:val="NormalTok"/>
+        </w:rPr>
+        <w:t>(airbnb</w:t>
+      </w:r>
+      <w:r>
+        <w:rPr>
+          <w:rStyle w:val="OperatorTok"/>
+        </w:rPr>
+        <w:t>$</w:t>
+      </w:r>
+      <w:r>
+        <w:rPr>
+          <w:rStyle w:val="NormalTok"/>
+        </w:rPr>
+        <w:t xml:space="preserve">amenities, </w:t>
+      </w:r>
+      <w:r>
+        <w:rPr>
+          <w:rStyle w:val="ControlFlowTok"/>
+        </w:rPr>
+        <w:t>function</w:t>
+      </w:r>
+      <w:r>
+        <w:rPr>
+          <w:rStyle w:val="NormalTok"/>
+        </w:rPr>
+        <w:t xml:space="preserve">(x) </w:t>
+      </w:r>
+      <w:r>
+        <w:rPr>
+          <w:rStyle w:val="KeywordTok"/>
+        </w:rPr>
+        <w:t>length</w:t>
+      </w:r>
+      <w:r>
+        <w:rPr>
+          <w:rStyle w:val="NormalTok"/>
+        </w:rPr>
+        <w:t>(</w:t>
+      </w:r>
+      <w:r>
+        <w:rPr>
+          <w:rStyle w:val="KeywordTok"/>
+        </w:rPr>
+        <w:t>gregexpr</w:t>
+      </w:r>
+      <w:r>
+        <w:rPr>
+          <w:rStyle w:val="NormalTok"/>
+        </w:rPr>
+        <w:t>(</w:t>
+      </w:r>
+      <w:r>
+        <w:rPr>
+          <w:rStyle w:val="StringTok"/>
+        </w:rPr>
+        <w:t>"</w:t>
+      </w:r>
+      <w:r>
+        <w:rPr>
+          <w:rStyle w:val="CharTok"/>
+        </w:rPr>
+        <w:t>\\</w:t>
+      </w:r>
+      <w:r>
+        <w:rPr>
+          <w:rStyle w:val="StringTok"/>
+        </w:rPr>
+        <w:t>{|,"</w:t>
+      </w:r>
+      <w:r>
+        <w:rPr>
+          <w:rStyle w:val="NormalTok"/>
+        </w:rPr>
+        <w:t>,x)[[</w:t>
+      </w:r>
+      <w:r>
+        <w:rPr>
+          <w:rStyle w:val="DecValTok"/>
+        </w:rPr>
+        <w:t>1</w:t>
+      </w:r>
+      <w:r>
+        <w:rPr>
+          <w:rStyle w:val="NormalTok"/>
+        </w:rPr>
+        <w:t>]]))</w:t>
+      </w:r>
+      <w:r>
+        <w:br/>
+      </w:r>
+      <w:r>
+        <w:br/>
+      </w:r>
+      <w:r>
+        <w:rPr>
+          <w:rStyle w:val="CommentTok"/>
+        </w:rPr>
+        <w:t># Problem with the above is that it counts empty curly brace as 1</w:t>
+      </w:r>
+      <w:r>
+        <w:br/>
+      </w:r>
+      <w:r>
+        <w:rPr>
+          <w:rStyle w:val="NormalTok"/>
+        </w:rPr>
+        <w:t>airbnb</w:t>
+      </w:r>
+      <w:r>
+        <w:rPr>
+          <w:rStyle w:val="OperatorTok"/>
+        </w:rPr>
+        <w:t>$</w:t>
+      </w:r>
+      <w:r>
+        <w:rPr>
+          <w:rStyle w:val="NormalTok"/>
+        </w:rPr>
+        <w:t>number_of_amenities &lt;-</w:t>
+      </w:r>
+      <w:r>
+        <w:rPr>
+          <w:rStyle w:val="StringTok"/>
+        </w:rPr>
+        <w:t xml:space="preserve"> </w:t>
+      </w:r>
+      <w:r>
+        <w:rPr>
+          <w:rStyle w:val="KeywordTok"/>
+        </w:rPr>
+        <w:t>sapply</w:t>
+      </w:r>
+      <w:r>
+        <w:rPr>
+          <w:rStyle w:val="NormalTok"/>
+        </w:rPr>
+        <w:t>(airbnb</w:t>
+      </w:r>
+      <w:r>
+        <w:rPr>
+          <w:rStyle w:val="OperatorTok"/>
+        </w:rPr>
+        <w:t>$</w:t>
+      </w:r>
+      <w:r>
+        <w:rPr>
+          <w:rStyle w:val="NormalTok"/>
+        </w:rPr>
+        <w:t xml:space="preserve">amenities, </w:t>
+      </w:r>
+      <w:r>
+        <w:rPr>
+          <w:rStyle w:val="ControlFlowTok"/>
+        </w:rPr>
+        <w:t>function</w:t>
+      </w:r>
+      <w:r>
+        <w:rPr>
+          <w:rStyle w:val="NormalTok"/>
+        </w:rPr>
+        <w:t xml:space="preserve">(x) </w:t>
+      </w:r>
+      <w:r>
+        <w:rPr>
+          <w:rStyle w:val="KeywordTok"/>
+        </w:rPr>
+        <w:t>length</w:t>
+      </w:r>
+      <w:r>
+        <w:rPr>
+          <w:rStyle w:val="NormalTok"/>
+        </w:rPr>
+        <w:t>(</w:t>
+      </w:r>
+      <w:r>
+        <w:rPr>
+          <w:rStyle w:val="KeywordTok"/>
+        </w:rPr>
+        <w:t>strsplit</w:t>
+      </w:r>
+      <w:r>
+        <w:rPr>
+          <w:rStyle w:val="NormalTok"/>
+        </w:rPr>
+        <w:t>(x,</w:t>
+      </w:r>
+      <w:r>
+        <w:rPr>
+          <w:rStyle w:val="StringTok"/>
+        </w:rPr>
+        <w:t>","</w:t>
+      </w:r>
+      <w:r>
+        <w:rPr>
+          <w:rStyle w:val="NormalTok"/>
+        </w:rPr>
+        <w:t>)[[</w:t>
+      </w:r>
+      <w:r>
+        <w:rPr>
+          <w:rStyle w:val="DecValTok"/>
+        </w:rPr>
+        <w:t>1</w:t>
+      </w:r>
+      <w:r>
+        <w:rPr>
+          <w:rStyle w:val="NormalTok"/>
+        </w:rPr>
+        <w:t>]]))</w:t>
+      </w:r>
+      <w:r>
+        <w:br/>
+      </w:r>
+      <w:r>
+        <w:rPr>
+          <w:rStyle w:val="CommentTok"/>
+        </w:rPr>
+        <w:t xml:space="preserve"># This does the same. </w:t>
+      </w:r>
+      <w:r>
+        <w:br/>
+      </w:r>
+      <w:r>
+        <w:br/>
+      </w:r>
+      <w:r>
+        <w:rPr>
+          <w:rStyle w:val="CommentTok"/>
+        </w:rPr>
+        <w:t># Clean up the ones; using a within() statment to minimize typing airbnb$</w:t>
+      </w:r>
+      <w:r>
+        <w:br/>
+      </w:r>
+      <w:r>
+        <w:rPr>
+          <w:rStyle w:val="NormalTok"/>
+        </w:rPr>
+        <w:t>airbnb &lt;-</w:t>
+      </w:r>
+      <w:r>
+        <w:rPr>
+          <w:rStyle w:val="StringTok"/>
+        </w:rPr>
+        <w:t xml:space="preserve"> </w:t>
+      </w:r>
+      <w:r>
+        <w:rPr>
+          <w:rStyle w:val="KeywordTok"/>
+        </w:rPr>
+        <w:t>within</w:t>
+      </w:r>
+      <w:r>
+        <w:rPr>
+          <w:rStyle w:val="NormalTok"/>
+        </w:rPr>
+        <w:t xml:space="preserve">(airbnb, number_of_amenities[number_of_amenities </w:t>
+      </w:r>
+      <w:r>
+        <w:rPr>
+          <w:rStyle w:val="OperatorTok"/>
+        </w:rPr>
+        <w:t>==</w:t>
+      </w:r>
+      <w:r>
+        <w:rPr>
+          <w:rStyle w:val="StringTok"/>
+        </w:rPr>
+        <w:t xml:space="preserve"> </w:t>
+      </w:r>
+      <w:r>
+        <w:rPr>
+          <w:rStyle w:val="DecValTok"/>
+        </w:rPr>
+        <w:t>1</w:t>
+      </w:r>
+      <w:r>
+        <w:rPr>
+          <w:rStyle w:val="NormalTok"/>
+        </w:rPr>
+        <w:t>] &lt;-</w:t>
+      </w:r>
+      <w:r>
+        <w:rPr>
+          <w:rStyle w:val="StringTok"/>
+        </w:rPr>
+        <w:t xml:space="preserve"> </w:t>
+      </w:r>
+      <w:r>
+        <w:rPr>
+          <w:rStyle w:val="DecValTok"/>
+        </w:rPr>
+        <w:t>0</w:t>
+      </w:r>
+      <w:r>
+        <w:rPr>
+          <w:rStyle w:val="NormalTok"/>
+        </w:rPr>
+        <w:t>)</w:t>
       </w:r>
     </w:p>
     <w:p>
       <w:pPr>
         <w:pStyle w:val="Heading1"/>
       </w:pPr>
-      <w:bookmarkStart w:id="30" w:name="add-number-of-amenities-as-column"/>
+      <w:bookmarkStart w:id="30" w:name="calculate-mean-review_scores_rating-agai"/>
       <w:bookmarkEnd w:id="30"/>
-      <w:r>
-        <w:t>7.2: Add number of amenities as column</w:t>
-      </w:r>
-    </w:p>
-    <w:p>
-      <w:pPr>
-        <w:pStyle w:val="SourceCode"/>
-      </w:pPr>
-      <w:r>
-        <w:rPr>
-          <w:rStyle w:val="CommentTok"/>
-        </w:rPr>
-        <w:t># Amenities are separated by a comma and opened with a curly brace. Count the curly brace and commas for num of amenities</w:t>
-      </w:r>
-      <w:r>
-        <w:br/>
-      </w:r>
-      <w:r>
-        <w:rPr>
-          <w:rStyle w:val="CommentTok"/>
-        </w:rPr>
-        <w:t xml:space="preserve"># This statement is using lapply to make a vector 10815 elements long. gregexpr returns a list, and I need to get the </w:t>
-      </w:r>
-      <w:r>
-        <w:br/>
-      </w:r>
-      <w:r>
-        <w:rPr>
-          <w:rStyle w:val="CommentTok"/>
-        </w:rPr>
-        <w:t># length of the first element of the list</w:t>
-      </w:r>
-      <w:r>
-        <w:br/>
-      </w:r>
-      <w:r>
-        <w:rPr>
-          <w:rStyle w:val="NormalTok"/>
-        </w:rPr>
-        <w:t>airbnb</w:t>
-      </w:r>
-      <w:r>
-        <w:rPr>
-          <w:rStyle w:val="OperatorTok"/>
-        </w:rPr>
-        <w:t>$</w:t>
-      </w:r>
-      <w:r>
-        <w:rPr>
-          <w:rStyle w:val="NormalTok"/>
-        </w:rPr>
-        <w:t>number_of_amenities &lt;-</w:t>
-      </w:r>
-      <w:r>
-        <w:rPr>
-          <w:rStyle w:val="StringTok"/>
-        </w:rPr>
-        <w:t xml:space="preserve"> </w:t>
-      </w:r>
-      <w:r>
-        <w:rPr>
-          <w:rStyle w:val="KeywordTok"/>
-        </w:rPr>
-        <w:t>sapply</w:t>
-      </w:r>
-      <w:r>
-        <w:rPr>
-          <w:rStyle w:val="NormalTok"/>
-        </w:rPr>
-        <w:t>(airbnb</w:t>
-      </w:r>
-      <w:r>
-        <w:rPr>
-          <w:rStyle w:val="OperatorTok"/>
-        </w:rPr>
-        <w:t>$</w:t>
-      </w:r>
-      <w:r>
-        <w:rPr>
-          <w:rStyle w:val="NormalTok"/>
-        </w:rPr>
-        <w:t xml:space="preserve">amenities, </w:t>
-      </w:r>
-      <w:r>
-        <w:rPr>
-          <w:rStyle w:val="ControlFlowTok"/>
-        </w:rPr>
-        <w:t>function</w:t>
-      </w:r>
-      <w:r>
-        <w:rPr>
-          <w:rStyle w:val="NormalTok"/>
-        </w:rPr>
-        <w:t xml:space="preserve">(x) </w:t>
-      </w:r>
-      <w:r>
-        <w:rPr>
-          <w:rStyle w:val="KeywordTok"/>
-        </w:rPr>
-        <w:t>length</w:t>
-      </w:r>
-      <w:r>
-        <w:rPr>
-          <w:rStyle w:val="NormalTok"/>
-        </w:rPr>
-        <w:t>(</w:t>
-      </w:r>
-      <w:r>
-        <w:rPr>
-          <w:rStyle w:val="KeywordTok"/>
-        </w:rPr>
-        <w:t>gregexpr</w:t>
-      </w:r>
-      <w:r>
-        <w:rPr>
-          <w:rStyle w:val="NormalTok"/>
-        </w:rPr>
-        <w:t>(</w:t>
-      </w:r>
-      <w:r>
-        <w:rPr>
-          <w:rStyle w:val="StringTok"/>
-        </w:rPr>
-        <w:t>"</w:t>
-      </w:r>
-      <w:r>
-        <w:rPr>
-          <w:rStyle w:val="CharTok"/>
-        </w:rPr>
-        <w:t>\\</w:t>
-      </w:r>
-      <w:r>
-        <w:rPr>
-          <w:rStyle w:val="StringTok"/>
-        </w:rPr>
-        <w:t>{|,"</w:t>
-      </w:r>
-      <w:r>
-        <w:rPr>
-          <w:rStyle w:val="NormalTok"/>
-        </w:rPr>
-        <w:t>,x)[[</w:t>
-      </w:r>
-      <w:r>
-        <w:rPr>
-          <w:rStyle w:val="DecValTok"/>
-        </w:rPr>
-        <w:t>1</w:t>
-      </w:r>
-      <w:r>
-        <w:rPr>
-          <w:rStyle w:val="NormalTok"/>
-        </w:rPr>
-        <w:t>]]))</w:t>
-      </w:r>
-      <w:r>
-        <w:br/>
-      </w:r>
-      <w:r>
-        <w:br/>
-      </w:r>
-      <w:r>
-        <w:rPr>
-          <w:rStyle w:val="CommentTok"/>
-        </w:rPr>
-        <w:t># Problem with the above is that it counts empty curly brace as 1</w:t>
-      </w:r>
-      <w:r>
-        <w:br/>
-      </w:r>
-      <w:r>
-        <w:rPr>
-          <w:rStyle w:val="NormalTok"/>
-        </w:rPr>
-        <w:t>airbnb</w:t>
-      </w:r>
-      <w:r>
-        <w:rPr>
-          <w:rStyle w:val="OperatorTok"/>
-        </w:rPr>
-        <w:t>$</w:t>
-      </w:r>
-      <w:r>
-        <w:rPr>
-          <w:rStyle w:val="NormalTok"/>
-        </w:rPr>
-        <w:t>number_of_amenities &lt;-</w:t>
-      </w:r>
-      <w:r>
-        <w:rPr>
-          <w:rStyle w:val="StringTok"/>
-        </w:rPr>
-        <w:t xml:space="preserve"> </w:t>
-      </w:r>
-      <w:r>
-        <w:rPr>
-          <w:rStyle w:val="KeywordTok"/>
-        </w:rPr>
-        <w:t>sapply</w:t>
-      </w:r>
-      <w:r>
-        <w:rPr>
-          <w:rStyle w:val="NormalTok"/>
-        </w:rPr>
-        <w:t>(airbnb</w:t>
-      </w:r>
-      <w:r>
-        <w:rPr>
-          <w:rStyle w:val="OperatorTok"/>
-        </w:rPr>
-        <w:t>$</w:t>
-      </w:r>
-      <w:r>
-        <w:rPr>
-          <w:rStyle w:val="NormalTok"/>
-        </w:rPr>
-        <w:t xml:space="preserve">amenities, </w:t>
-      </w:r>
-      <w:r>
-        <w:rPr>
-          <w:rStyle w:val="ControlFlowTok"/>
-        </w:rPr>
-        <w:t>function</w:t>
-      </w:r>
-      <w:r>
-        <w:rPr>
-          <w:rStyle w:val="NormalTok"/>
-        </w:rPr>
-        <w:t xml:space="preserve">(x) </w:t>
-      </w:r>
-      <w:r>
-        <w:rPr>
-          <w:rStyle w:val="KeywordTok"/>
-        </w:rPr>
-        <w:t>length</w:t>
-      </w:r>
-      <w:r>
-        <w:rPr>
-          <w:rStyle w:val="NormalTok"/>
-        </w:rPr>
-        <w:t>(</w:t>
-      </w:r>
-      <w:r>
-        <w:rPr>
-          <w:rStyle w:val="KeywordTok"/>
-        </w:rPr>
-        <w:t>strsplit</w:t>
-      </w:r>
-      <w:r>
-        <w:rPr>
-          <w:rStyle w:val="NormalTok"/>
-        </w:rPr>
-        <w:t>(x,</w:t>
-      </w:r>
-      <w:r>
-        <w:rPr>
-          <w:rStyle w:val="StringTok"/>
-        </w:rPr>
-        <w:t>","</w:t>
-      </w:r>
-      <w:r>
-        <w:rPr>
-          <w:rStyle w:val="NormalTok"/>
-        </w:rPr>
-        <w:t>)[[</w:t>
-      </w:r>
-      <w:r>
-        <w:rPr>
-          <w:rStyle w:val="DecValTok"/>
-        </w:rPr>
-        <w:t>1</w:t>
-      </w:r>
-      <w:r>
-        <w:rPr>
-          <w:rStyle w:val="NormalTok"/>
-        </w:rPr>
-        <w:t>]]))</w:t>
-      </w:r>
-      <w:r>
-        <w:br/>
-      </w:r>
-      <w:r>
-        <w:rPr>
-          <w:rStyle w:val="CommentTok"/>
-        </w:rPr>
-        <w:t xml:space="preserve"># This does the same. </w:t>
-      </w:r>
-      <w:r>
-        <w:br/>
-      </w:r>
-      <w:r>
-        <w:br/>
-      </w:r>
-      <w:r>
-        <w:rPr>
-          <w:rStyle w:val="CommentTok"/>
-        </w:rPr>
-        <w:t># Clean up the ones; using a within() statment to minimize typing airbnb$</w:t>
-      </w:r>
-      <w:r>
-        <w:br/>
-      </w:r>
-      <w:r>
-        <w:rPr>
-          <w:rStyle w:val="NormalTok"/>
-        </w:rPr>
-        <w:t>airbnb &lt;-</w:t>
-      </w:r>
-      <w:r>
-        <w:rPr>
-          <w:rStyle w:val="StringTok"/>
-        </w:rPr>
-        <w:t xml:space="preserve"> </w:t>
-      </w:r>
-      <w:r>
-        <w:rPr>
-          <w:rStyle w:val="KeywordTok"/>
-        </w:rPr>
-        <w:t>within</w:t>
-      </w:r>
-      <w:r>
-        <w:rPr>
-          <w:rStyle w:val="NormalTok"/>
-        </w:rPr>
-        <w:t xml:space="preserve">(airbnb, number_of_amenities[number_of_amenities </w:t>
-      </w:r>
-      <w:r>
-        <w:rPr>
-          <w:rStyle w:val="OperatorTok"/>
-        </w:rPr>
-        <w:t>==</w:t>
-      </w:r>
-      <w:r>
-        <w:rPr>
-          <w:rStyle w:val="StringTok"/>
-        </w:rPr>
-        <w:t xml:space="preserve"> </w:t>
-      </w:r>
-      <w:r>
-        <w:rPr>
-          <w:rStyle w:val="DecValTok"/>
-        </w:rPr>
-        <w:t>1</w:t>
-      </w:r>
-      <w:r>
-        <w:rPr>
-          <w:rStyle w:val="NormalTok"/>
-        </w:rPr>
-        <w:t>] &lt;-</w:t>
-      </w:r>
-      <w:r>
-        <w:rPr>
-          <w:rStyle w:val="StringTok"/>
-        </w:rPr>
-        <w:t xml:space="preserve"> </w:t>
-      </w:r>
-      <w:r>
-        <w:rPr>
-          <w:rStyle w:val="DecValTok"/>
-        </w:rPr>
-        <w:t>0</w:t>
-      </w:r>
-      <w:r>
-        <w:rPr>
-          <w:rStyle w:val="NormalTok"/>
-        </w:rPr>
-        <w:t>)</w:t>
-      </w:r>
-    </w:p>
-    <w:p>
-      <w:pPr>
-        <w:pStyle w:val="Heading1"/>
-      </w:pPr>
-      <w:bookmarkStart w:id="31" w:name="calculate-mean-review_scores_rating-agai"/>
-      <w:bookmarkEnd w:id="31"/>
       <w:r>
         <w:lastRenderedPageBreak/>
         <w:t>7.3: Calculate mean review_scores_rating against cancellation policies. What do you find?</w:t>
@@ -23357,8 +23349,8 @@
       <w:pPr>
         <w:pStyle w:val="Heading1"/>
       </w:pPr>
-      <w:bookmarkStart w:id="32" w:name="findings-3"/>
-      <w:bookmarkEnd w:id="32"/>
+      <w:bookmarkStart w:id="31" w:name="findings-3"/>
+      <w:bookmarkEnd w:id="31"/>
       <w:r>
         <w:t>Findings</w:t>
       </w:r>
@@ -23695,8 +23687,8 @@
       <w:pPr>
         <w:pStyle w:val="Heading1"/>
       </w:pPr>
-      <w:bookmarkStart w:id="33" w:name="other-manipulations"/>
-      <w:bookmarkEnd w:id="33"/>
+      <w:bookmarkStart w:id="32" w:name="other-manipulations"/>
+      <w:bookmarkEnd w:id="32"/>
       <w:r>
         <w:t>Other manipulations</w:t>
       </w:r>
@@ -24584,8 +24576,8 @@
       <w:pPr>
         <w:pStyle w:val="Heading1"/>
       </w:pPr>
-      <w:bookmarkStart w:id="34" w:name="q8-linear-modeling"/>
-      <w:bookmarkEnd w:id="34"/>
+      <w:bookmarkStart w:id="33" w:name="q8-linear-modeling"/>
+      <w:bookmarkEnd w:id="33"/>
       <w:r>
         <w:t>Q8: Linear Modeling</w:t>
       </w:r>
@@ -25486,8 +25478,8 @@
       </w:r>
     </w:p>
     <w:p>
-      <w:bookmarkStart w:id="35" w:name="section-2"/>
-      <w:bookmarkEnd w:id="35"/>
+      <w:bookmarkStart w:id="34" w:name="section-2"/>
+      <w:bookmarkEnd w:id="34"/>
     </w:p>
     <w:p>
       <w:pPr>
@@ -25517,18 +25509,18 @@
       <w:pPr>
         <w:pStyle w:val="Heading1"/>
       </w:pPr>
-      <w:bookmarkStart w:id="36" w:name="q9"/>
+      <w:bookmarkStart w:id="35" w:name="q9"/>
+      <w:bookmarkEnd w:id="35"/>
+      <w:r>
+        <w:t>Q9</w:t>
+      </w:r>
+    </w:p>
+    <w:p>
+      <w:pPr>
+        <w:pStyle w:val="Heading1"/>
+      </w:pPr>
+      <w:bookmarkStart w:id="36" w:name="explore-relationships-if-any-between-sup"/>
       <w:bookmarkEnd w:id="36"/>
-      <w:r>
-        <w:t>Q9</w:t>
-      </w:r>
-    </w:p>
-    <w:p>
-      <w:pPr>
-        <w:pStyle w:val="Heading1"/>
-      </w:pPr>
-      <w:bookmarkStart w:id="37" w:name="explore-relationships-if-any-between-sup"/>
-      <w:bookmarkEnd w:id="37"/>
       <w:r>
         <w:t>9.1: Explore relationships (if any) between superhost and host_since, host_response_time, host_response_rate. host_verifications, host_identity_verified</w:t>
       </w:r>
@@ -27453,8 +27445,8 @@
       <w:pPr>
         <w:pStyle w:val="Heading1"/>
       </w:pPr>
-      <w:bookmarkStart w:id="38" w:name="create-mosaic-plot-for-host_response_tim"/>
-      <w:bookmarkEnd w:id="38"/>
+      <w:bookmarkStart w:id="37" w:name="create-mosaic-plot-for-host_response_tim"/>
+      <w:bookmarkEnd w:id="37"/>
       <w:r>
         <w:t>9.2: Create mosaic plot for host_response_time by superhost. What do you learn?</w:t>
       </w:r>
@@ -27746,8 +27738,8 @@
       <w:pPr>
         <w:pStyle w:val="Heading1"/>
       </w:pPr>
-      <w:bookmarkStart w:id="39" w:name="findings-4"/>
-      <w:bookmarkEnd w:id="39"/>
+      <w:bookmarkStart w:id="38" w:name="findings-4"/>
+      <w:bookmarkEnd w:id="38"/>
       <w:r>
         <w:t>Findings</w:t>
       </w:r>
@@ -28081,18 +28073,18 @@
       <w:pPr>
         <w:pStyle w:val="Heading1"/>
       </w:pPr>
-      <w:bookmarkStart w:id="40" w:name="q10"/>
+      <w:bookmarkStart w:id="39" w:name="q10"/>
+      <w:bookmarkEnd w:id="39"/>
+      <w:r>
+        <w:t>Q10</w:t>
+      </w:r>
+    </w:p>
+    <w:p>
+      <w:pPr>
+        <w:pStyle w:val="Heading1"/>
+      </w:pPr>
+      <w:bookmarkStart w:id="40" w:name="extract-unique-words-in-description-and-"/>
       <w:bookmarkEnd w:id="40"/>
-      <w:r>
-        <w:t>Q10</w:t>
-      </w:r>
-    </w:p>
-    <w:p>
-      <w:pPr>
-        <w:pStyle w:val="Heading1"/>
-      </w:pPr>
-      <w:bookmarkStart w:id="41" w:name="extract-unique-words-in-description-and-"/>
-      <w:bookmarkEnd w:id="41"/>
       <w:r>
         <w:t>10.1: Extract unique words in description and eliminate stop words. Store in dataframe and sort decreasing. What do you infer from words with top 10 frequency?</w:t>
       </w:r>
@@ -31198,34 +31190,34 @@
       <w:pPr>
         <w:pStyle w:val="Heading1"/>
       </w:pPr>
-      <w:bookmarkStart w:id="42" w:name="findings-5"/>
+      <w:bookmarkStart w:id="41" w:name="findings-5"/>
+      <w:bookmarkEnd w:id="41"/>
+      <w:r>
+        <w:t>Findings</w:t>
+      </w:r>
+    </w:p>
+    <w:p>
+      <w:pPr>
+        <w:pStyle w:val="FirstParagraph"/>
+      </w:pPr>
+      <w:r>
+        <w:t>The average price for all listings is $203.16. Listings that mention “beach” or “beaches” average price is $236.91 ($33.75 above average). Listings without those words average $177.25 ($25.51 below average).</w:t>
+      </w:r>
+    </w:p>
+    <w:p>
+      <w:pPr>
+        <w:pStyle w:val="BodyText"/>
+      </w:pPr>
+      <w:r>
+        <w:t>Compared to each other, a beach listing is priced 33% higher.</w:t>
+      </w:r>
+    </w:p>
+    <w:p>
+      <w:pPr>
+        <w:pStyle w:val="Heading1"/>
+      </w:pPr>
+      <w:bookmarkStart w:id="42" w:name="b-explore-multiple-high-frequency-words."/>
       <w:bookmarkEnd w:id="42"/>
-      <w:r>
-        <w:t>Findings</w:t>
-      </w:r>
-    </w:p>
-    <w:p>
-      <w:pPr>
-        <w:pStyle w:val="FirstParagraph"/>
-      </w:pPr>
-      <w:r>
-        <w:t>The average price for all listings is $203.16. Listings that mention “beach” or “beaches” average price is $236.91 ($33.75 above average). Listings without those words average $177.25 ($25.51 below average).</w:t>
-      </w:r>
-    </w:p>
-    <w:p>
-      <w:pPr>
-        <w:pStyle w:val="BodyText"/>
-      </w:pPr>
-      <w:r>
-        <w:t>Compared to each other, a beach listing is priced 33% higher.</w:t>
-      </w:r>
-    </w:p>
-    <w:p>
-      <w:pPr>
-        <w:pStyle w:val="Heading1"/>
-      </w:pPr>
-      <w:bookmarkStart w:id="43" w:name="b-explore-multiple-high-frequency-words."/>
-      <w:bookmarkEnd w:id="43"/>
       <w:r>
         <w:t>10.2b: Explore multiple high frequency words. Write a function to get word frequency by row.</w:t>
       </w:r>
@@ -32245,8 +32237,8 @@
       <w:pPr>
         <w:pStyle w:val="Heading1"/>
       </w:pPr>
-      <w:bookmarkStart w:id="44" w:name="select-at-least-3-other-words-from-your-"/>
-      <w:bookmarkEnd w:id="44"/>
+      <w:bookmarkStart w:id="43" w:name="select-at-least-3-other-words-from-your-"/>
+      <w:bookmarkEnd w:id="43"/>
       <w:r>
         <w:t>10.3: Select at least 3 other words from your dataframe and do similar analysis. What conclusions do you find?</w:t>
       </w:r>
@@ -33743,26 +33735,26 @@
       <w:pPr>
         <w:pStyle w:val="Heading2"/>
       </w:pPr>
-      <w:bookmarkStart w:id="45" w:name="findings-6"/>
+      <w:bookmarkStart w:id="44" w:name="findings-6"/>
+      <w:bookmarkEnd w:id="44"/>
+      <w:r>
+        <w:t>Findings</w:t>
+      </w:r>
+    </w:p>
+    <w:p>
+      <w:pPr>
+        <w:pStyle w:val="FirstParagraph"/>
+      </w:pPr>
+      <w:r>
+        <w:t>Scanning the top words, I looked for words that indicated something possibly unique about a listing (e.g. kitchen) versus something more routine (e.g., bed). I focused on a few areas: food (kitchen vs restaurants), transportation (bus vs walking), and the balcony (just curious about it more than anything).</w:t>
+      </w:r>
+    </w:p>
+    <w:p>
+      <w:pPr>
+        <w:pStyle w:val="Heading3"/>
+      </w:pPr>
+      <w:bookmarkStart w:id="45" w:name="effect-on-review-score"/>
       <w:bookmarkEnd w:id="45"/>
-      <w:r>
-        <w:t>Findings</w:t>
-      </w:r>
-    </w:p>
-    <w:p>
-      <w:pPr>
-        <w:pStyle w:val="FirstParagraph"/>
-      </w:pPr>
-      <w:r>
-        <w:t>Scanning the top words, I looked for words that indicated something possibly unique about a listing (e.g. kitchen) versus something more routine (e.g., bed). I focused on a few areas: food (kitchen vs restaurants), transportation (bus vs walking), and the balcony (just curious about it more than anything).</w:t>
-      </w:r>
-    </w:p>
-    <w:p>
-      <w:pPr>
-        <w:pStyle w:val="Heading3"/>
-      </w:pPr>
-      <w:bookmarkStart w:id="46" w:name="effect-on-review-score"/>
-      <w:bookmarkEnd w:id="46"/>
       <w:r>
         <w:lastRenderedPageBreak/>
         <w:t>Effect on Review Score</w:t>
@@ -33780,52 +33772,52 @@
       <w:pPr>
         <w:pStyle w:val="Heading3"/>
       </w:pPr>
-      <w:bookmarkStart w:id="47" w:name="effect-on-price"/>
+      <w:bookmarkStart w:id="46" w:name="effect-on-price"/>
+      <w:bookmarkEnd w:id="46"/>
+      <w:r>
+        <w:t>Effect on Price</w:t>
+      </w:r>
+    </w:p>
+    <w:p>
+      <w:pPr>
+        <w:pStyle w:val="FirstParagraph"/>
+      </w:pPr>
+      <w:r>
+        <w:t>Food: Presence of either “kitchen” or “restaurant” is tied to a lower average price. Kitchen is $12 less than non-kitchen, and restaurant is $26 less than non-restaurant.</w:t>
+      </w:r>
+    </w:p>
+    <w:p>
+      <w:pPr>
+        <w:pStyle w:val="BodyText"/>
+      </w:pPr>
+      <w:r>
+        <w:t>Transportation: Presence of “bus” and “walk” are both linked to lower average price. Bus is $54 less than non-bus, and walk is $28 less than non-walk. It seems that nobody really wants to think about taking the bus.</w:t>
+      </w:r>
+    </w:p>
+    <w:p>
+      <w:pPr>
+        <w:pStyle w:val="BodyText"/>
+      </w:pPr>
+      <w:r>
+        <w:t>Balcony: Presence of “balcony” is also related to lower average price – $14 less if the description mentions “balcony”.</w:t>
+      </w:r>
+    </w:p>
+    <w:p>
+      <w:pPr>
+        <w:pStyle w:val="Heading1"/>
+      </w:pPr>
+      <w:bookmarkStart w:id="47" w:name="q102"/>
       <w:bookmarkEnd w:id="47"/>
       <w:r>
-        <w:t>Effect on Price</w:t>
-      </w:r>
-    </w:p>
-    <w:p>
-      <w:pPr>
-        <w:pStyle w:val="FirstParagraph"/>
-      </w:pPr>
-      <w:r>
-        <w:t>Food: Presence of either “kitchen” or “restaurant” is tied to a lower average price. Kitchen is $12 less than non-kitchen, and restaurant is $26 less than non-restaurant.</w:t>
-      </w:r>
-    </w:p>
-    <w:p>
-      <w:pPr>
-        <w:pStyle w:val="BodyText"/>
-      </w:pPr>
-      <w:r>
-        <w:t>Transportation: Presence of “bus” and “walk” are both linked to lower average price. Bus is $54 less than non-bus, and walk is $28 less than non-walk. It seems that nobody really wants to think about taking the bus.</w:t>
-      </w:r>
-    </w:p>
-    <w:p>
-      <w:pPr>
-        <w:pStyle w:val="BodyText"/>
-      </w:pPr>
-      <w:r>
-        <w:t>Balcony: Presence of “balcony” is also related to lower average price – $14 less if the description mentions “balcony”.</w:t>
+        <w:t>Q10(2)</w:t>
       </w:r>
     </w:p>
     <w:p>
       <w:pPr>
         <w:pStyle w:val="Heading1"/>
       </w:pPr>
-      <w:bookmarkStart w:id="48" w:name="q102"/>
+      <w:bookmarkStart w:id="48" w:name="q102.1-choose-between-zip-code-or-city.-"/>
       <w:bookmarkEnd w:id="48"/>
-      <w:r>
-        <w:t>Q10(2)</w:t>
-      </w:r>
-    </w:p>
-    <w:p>
-      <w:pPr>
-        <w:pStyle w:val="Heading1"/>
-      </w:pPr>
-      <w:bookmarkStart w:id="49" w:name="q102.1-choose-between-zip-code-or-city.-"/>
-      <w:bookmarkEnd w:id="49"/>
       <w:r>
         <w:t>Q10(2).1 Choose between zip code or city. Justify. Calculate number of listings for each in category. Filter to top 100.</w:t>
       </w:r>
@@ -35373,8 +35365,8 @@
       <w:pPr>
         <w:pStyle w:val="Heading1"/>
       </w:pPr>
-      <w:bookmarkStart w:id="50" w:name="q102.2-choose-two-other-aspects-from-des"/>
-      <w:bookmarkEnd w:id="50"/>
+      <w:bookmarkStart w:id="49" w:name="q102.2-choose-two-other-aspects-from-des"/>
+      <w:bookmarkEnd w:id="49"/>
       <w:r>
         <w:t>Q10(2).2: Choose two other aspects from description that may improve the weighted mean of review_scores_rating</w:t>
       </w:r>
@@ -36033,8 +36025,8 @@
       </w:r>
     </w:p>
     <w:p>
-      <w:bookmarkStart w:id="51" w:name="section-3"/>
-      <w:bookmarkEnd w:id="51"/>
+      <w:bookmarkStart w:id="50" w:name="section-3"/>
+      <w:bookmarkEnd w:id="50"/>
     </w:p>
     <w:p>
       <w:pPr>
@@ -36058,8 +36050,8 @@
       <w:pPr>
         <w:pStyle w:val="Heading1"/>
       </w:pPr>
-      <w:bookmarkStart w:id="52" w:name="conduct-further-analysis"/>
-      <w:bookmarkEnd w:id="52"/>
+      <w:bookmarkStart w:id="51" w:name="conduct-further-analysis"/>
+      <w:bookmarkEnd w:id="51"/>
       <w:r>
         <w:t>Conduct further analysis</w:t>
       </w:r>
@@ -38343,8 +38335,8 @@
       <w:pPr>
         <w:pStyle w:val="Heading1"/>
       </w:pPr>
-      <w:bookmarkStart w:id="53" w:name="findings-7"/>
-      <w:bookmarkEnd w:id="53"/>
+      <w:bookmarkStart w:id="52" w:name="findings-7"/>
+      <w:bookmarkEnd w:id="52"/>
       <w:r>
         <w:t>Findings</w:t>
       </w:r>
@@ -38415,80 +38407,112 @@
           <w:sz w:val="36"/>
         </w:rPr>
       </w:pPr>
-      <w:bookmarkStart w:id="54" w:name="section-4"/>
+      <w:bookmarkStart w:id="53" w:name="section-4"/>
+      <w:bookmarkEnd w:id="53"/>
+      <w:r>
+        <w:rPr>
+          <w:sz w:val="36"/>
+        </w:rPr>
+        <w:t>PART 5: Conclusion</w:t>
+      </w:r>
+    </w:p>
+    <w:p>
+      <w:pPr>
+        <w:ind w:firstLine="720"/>
+      </w:pPr>
+      <w:bookmarkStart w:id="54" w:name="section-5"/>
       <w:bookmarkEnd w:id="54"/>
       <w:r>
-        <w:rPr>
-          <w:sz w:val="36"/>
-        </w:rPr>
-        <w:t>PART 5: Conclusion</w:t>
+        <w:t>Most of the techniques and analyses employed in this project failed to find strong correlations. However, there were a few observations that stood out:</w:t>
       </w:r>
     </w:p>
     <w:p>
       <w:pPr>
         <w:ind w:firstLine="720"/>
       </w:pPr>
-      <w:bookmarkStart w:id="55" w:name="section-5"/>
+      <w:r>
+        <w:t xml:space="preserve">Airbnb hosts looking to upgrade their properties may be interested to know that a cable TV subscription or BBQ grill are both correlated with a higher price than a swimming pool. </w:t>
+      </w:r>
+    </w:p>
+    <w:p>
+      <w:pPr>
+        <w:ind w:firstLine="720"/>
+      </w:pPr>
+      <w:r>
+        <w:t>Guests may not want to think of logistics when browsing</w:t>
+      </w:r>
+      <w:r>
+        <w:t xml:space="preserve"> Airbnb. Descriptions containing the following words all had lower prices than those that did not: walk, bus, restaurants, kitchen.</w:t>
+      </w:r>
+    </w:p>
+    <w:p>
+      <w:pPr>
+        <w:ind w:firstLine="720"/>
+      </w:pPr>
+      <w:r>
+        <w:t>On the contrary, expect to pay (or charge) more beach properties. Listings with “beach” or “beaches” in the listing had prices 33% higher on average.</w:t>
+      </w:r>
+    </w:p>
+    <w:p>
+      <w:pPr>
+        <w:ind w:firstLine="720"/>
+      </w:pPr>
+      <w:r>
+        <w:t xml:space="preserve">As a guest, you can expect quicker responses from an Airbnb </w:t>
+      </w:r>
+      <w:proofErr w:type="spellStart"/>
+      <w:r>
+        <w:t>Superhost</w:t>
+      </w:r>
+      <w:proofErr w:type="spellEnd"/>
+      <w:r>
+        <w:t>.</w:t>
+      </w:r>
+    </w:p>
+    <w:p>
+      <w:pPr>
+        <w:ind w:firstLine="720"/>
+      </w:pPr>
+      <w:r>
+        <w:t>Check those cleaning fees! You may be surprised to know that nearly 1 in 12 properties charge a cleaning fee that is greater than the price per night.</w:t>
+      </w:r>
+    </w:p>
+    <w:p>
+      <w:pPr>
+        <w:ind w:firstLine="720"/>
+      </w:pPr>
+    </w:p>
+    <w:p>
+      <w:r>
+        <w:t xml:space="preserve">Final note: </w:t>
+      </w:r>
+      <w:bookmarkStart w:id="55" w:name="_GoBack"/>
       <w:bookmarkEnd w:id="55"/>
       <w:r>
-        <w:t>Most of the techniques and analyses employed in this project failed to find strong correlations. However, there were a few observations that stood out:</w:t>
-      </w:r>
-    </w:p>
-    <w:p>
-      <w:pPr>
-        <w:ind w:firstLine="720"/>
-      </w:pPr>
-      <w:r>
-        <w:t xml:space="preserve">Airbnb hosts looking to upgrade their properties may be interested to know that a cable TV subscription or BBQ grill are both correlated with a higher price than a swimming pool. </w:t>
-      </w:r>
-    </w:p>
-    <w:p>
-      <w:pPr>
-        <w:ind w:firstLine="720"/>
-      </w:pPr>
-      <w:r>
-        <w:t>Guests may not want to think of logistics when browsing</w:t>
-      </w:r>
-      <w:r>
-        <w:t xml:space="preserve"> Airbnb. Descriptions containing the following words all had lower prices than those that did not: walk, bus, restaurants, kitchen.</w:t>
-      </w:r>
-    </w:p>
-    <w:p>
-      <w:pPr>
-        <w:ind w:firstLine="720"/>
-      </w:pPr>
-      <w:r>
-        <w:t>On the contrary, expect to pay (or charge) more beach properties. Listings with “beach” or “beaches” in the listing had prices 33% higher on average.</w:t>
-      </w:r>
-    </w:p>
-    <w:p>
-      <w:pPr>
-        <w:ind w:firstLine="720"/>
-      </w:pPr>
-      <w:r>
-        <w:t xml:space="preserve">As a guest, you can expect quicker responses from an Airbnb </w:t>
+        <w:t xml:space="preserve">For this project, I wanted to learn to use </w:t>
       </w:r>
       <w:proofErr w:type="spellStart"/>
       <w:r>
-        <w:t>Superhost</w:t>
+        <w:t>Github</w:t>
       </w:r>
       <w:proofErr w:type="spellEnd"/>
       <w:r>
-        <w:t>.</w:t>
-      </w:r>
-    </w:p>
-    <w:p>
-      <w:pPr>
-        <w:ind w:firstLine="720"/>
-      </w:pPr>
-      <w:r>
-        <w:t>Check those cleaning fees! You may be surprised to know that nearly 1 in 12 properties charge a cleaning fee that is greater than the price per night.</w:t>
-      </w:r>
-    </w:p>
-    <w:p>
-      <w:pPr>
-        <w:ind w:firstLine="720"/>
-      </w:pPr>
+        <w:t xml:space="preserve"> with RStudio. You can view any of my files or check my commit history at </w:t>
+      </w:r>
+      <w:hyperlink r:id="rId52" w:history="1">
+        <w:r>
+          <w:rPr>
+            <w:rStyle w:val="Hyperlink"/>
+          </w:rPr>
+          <w:t>https://github.com/mapsquatch/IS457</w:t>
+        </w:r>
+      </w:hyperlink>
+      <w:r>
+        <w:t xml:space="preserve">. </w:t>
+      </w:r>
+      <w:r>
+        <w:t>I found it to be rather easy to use.</w:t>
+      </w:r>
     </w:p>
     <w:p>
       <w:pPr>
@@ -38598,24 +38622,24 @@
         <w:pStyle w:val="BodyText"/>
       </w:pPr>
       <w:r>
-        <w:tab/>
-      </w:r>
-      <w:proofErr w:type="gramStart"/>
-      <w:r>
-        <w:t>Additionally</w:t>
-      </w:r>
-      <w:proofErr w:type="gramEnd"/>
-      <w:r>
-        <w:t xml:space="preserve"> we had to analyze the integrity of these data and plan to deal with missing or faulty data. We did have NA values, but the data were consistent for the most part.</w:t>
-      </w:r>
-    </w:p>
-    <w:p>
-      <w:pPr>
-        <w:pStyle w:val="BodyText"/>
-      </w:pPr>
-      <w:r>
         <w:lastRenderedPageBreak/>
         <w:tab/>
+      </w:r>
+      <w:proofErr w:type="gramStart"/>
+      <w:r>
+        <w:t>Additionally</w:t>
+      </w:r>
+      <w:proofErr w:type="gramEnd"/>
+      <w:r>
+        <w:t xml:space="preserve"> we had to analyze the integrity of these data and plan to deal with missing or faulty data. We did have NA values, but the data were consistent for the most part.</w:t>
+      </w:r>
+    </w:p>
+    <w:p>
+      <w:pPr>
+        <w:pStyle w:val="BodyText"/>
+      </w:pPr>
+      <w:r>
+        <w:tab/>
         <w:t>I would add that the 80% of time might be relevant for someone who was adept with the software tools used for later steps, but R is still new to me, and I feel I spent a lot of time fighting to figure out a command or parameter to get things to render correctly.</w:t>
       </w:r>
     </w:p>
@@ -38827,6 +38851,7 @@
         <w:pStyle w:val="BodyText"/>
       </w:pPr>
       <w:r>
+        <w:lastRenderedPageBreak/>
         <w:tab/>
         <w:t xml:space="preserve">This division refers to how data scientists are doing data science. In this project we employed </w:t>
       </w:r>
@@ -38846,7 +38871,6 @@
         <w:t xml:space="preserve"> learned fundamentals, </w:t>
       </w:r>
       <w:r>
-        <w:lastRenderedPageBreak/>
         <w:t>I</w:t>
       </w:r>
       <w:r>
@@ -40373,6 +40397,18 @@
       <w:szCs w:val="18"/>
     </w:rPr>
   </w:style>
+  <w:style w:type="character" w:styleId="UnresolvedMention">
+    <w:name w:val="Unresolved Mention"/>
+    <w:basedOn w:val="DefaultParagraphFont"/>
+    <w:uiPriority w:val="99"/>
+    <w:semiHidden/>
+    <w:unhideWhenUsed/>
+    <w:rsid w:val="000C52AF"/>
+    <w:rPr>
+      <w:color w:val="605E5C"/>
+      <w:shd w:val="clear" w:color="auto" w:fill="E1DFDD"/>
+    </w:rPr>
+  </w:style>
 </w:styles>
 </file>
 

</xml_diff>